<commit_message>
Added common voice dataset and refactored audio dataset (base audio class)
</commit_message>
<xml_diff>
--- a/docs/blog/Validation.docx
+++ b/docs/blog/Validation.docx
@@ -30,8 +30,16 @@
         <w:rPr>
           <w:lang w:val="en-US"/>
         </w:rPr>
-        <w:t>Normal validation sets of datasets used for training</w:t>
-      </w:r>
+        <w:t xml:space="preserve">Normal validation sets of datasets used for </w:t>
+      </w:r>
+      <w:proofErr w:type="gramStart"/>
+      <w:r>
+        <w:rPr>
+          <w:lang w:val="en-US"/>
+        </w:rPr>
+        <w:t>training</w:t>
+      </w:r>
+      <w:proofErr w:type="gramEnd"/>
     </w:p>
     <w:p>
       <w:pPr>
@@ -309,7 +317,25 @@
         <w:rPr>
           <w:lang w:val="de-DE"/>
         </w:rPr>
-        <w:t xml:space="preserve"> (Image-&gt;Text, Text-&gt;Image, Text-&gt;Audio, Audio-&gt;Image, potentiell interessant: Image -&gt; Audio, Audio -&gt; Image: Nicht explizit gelernt, wie </w:t>
+        <w:t xml:space="preserve"> (Image-&gt;Text, Text-&gt;Image, Text-&gt;Audio, Audio-&gt;</w:t>
+      </w:r>
+      <w:r>
+        <w:rPr>
+          <w:lang w:val="de-DE"/>
+        </w:rPr>
+        <w:t xml:space="preserve"> </w:t>
+      </w:r>
+      <w:r>
+        <w:rPr>
+          <w:lang w:val="de-DE"/>
+        </w:rPr>
+        <w:t>Text</w:t>
+      </w:r>
+      <w:r>
+        <w:rPr>
+          <w:lang w:val="de-DE"/>
+        </w:rPr>
+        <w:t xml:space="preserve">, potentiell interessant: Image -&gt; Audio, Audio -&gt; Image: Nicht explizit gelernt, wie </w:t>
       </w:r>
       <w:proofErr w:type="spellStart"/>
       <w:r>
@@ -389,21 +415,19 @@
         <w:rPr>
           <w:lang w:val="en-US"/>
         </w:rPr>
-        <w:t>SETI (</w:t>
-      </w:r>
-      <w:proofErr w:type="spellStart"/>
-      <w:r>
-        <w:rPr>
-          <w:lang w:val="en-US"/>
-        </w:rPr>
-        <w:t>zero-shot+fine-tuning</w:t>
-      </w:r>
-      <w:proofErr w:type="spellEnd"/>
-      <w:r>
-        <w:rPr>
-          <w:lang w:val="en-US"/>
-        </w:rPr>
-        <w:t>)</w:t>
+        <w:t>SETI (zero-shot</w:t>
+      </w:r>
+      <w:r>
+        <w:rPr>
+          <w:lang w:val="en-US"/>
+        </w:rPr>
+        <w:t xml:space="preserve"> and/or </w:t>
+      </w:r>
+      <w:r>
+        <w:rPr>
+          <w:lang w:val="en-US"/>
+        </w:rPr>
+        <w:t>fine-tuning)</w:t>
       </w:r>
     </w:p>
     <w:sectPr>

</xml_diff>

<commit_message>
Adjusted init of not pretrained models
</commit_message>
<xml_diff>
--- a/docs/blog/Validation.docx
+++ b/docs/blog/Validation.docx
@@ -428,6 +428,205 @@
           <w:lang w:val="en-US"/>
         </w:rPr>
         <w:t>fine-tuning)</w:t>
+      </w:r>
+    </w:p>
+    <w:p>
+      <w:pPr>
+        <w:rPr>
+          <w:lang w:val="en-US"/>
+        </w:rPr>
+      </w:pPr>
+    </w:p>
+    <w:p>
+      <w:pPr>
+        <w:rPr>
+          <w:lang w:val="en-US"/>
+        </w:rPr>
+      </w:pPr>
+    </w:p>
+    <w:p>
+      <w:pPr>
+        <w:rPr>
+          <w:lang w:val="en-US"/>
+        </w:rPr>
+      </w:pPr>
+    </w:p>
+    <w:p>
+      <w:pPr>
+        <w:rPr>
+          <w:lang w:val="en-US"/>
+        </w:rPr>
+      </w:pPr>
+      <w:r>
+        <w:rPr>
+          <w:lang w:val="en-US"/>
+        </w:rPr>
+        <w:t xml:space="preserve">Validation zero-shot KNN for: Cifar10/100, </w:t>
+      </w:r>
+      <w:proofErr w:type="spellStart"/>
+      <w:r>
+        <w:rPr>
+          <w:lang w:val="en-US"/>
+        </w:rPr>
+        <w:t>SpeechCommands</w:t>
+      </w:r>
+      <w:proofErr w:type="spellEnd"/>
+      <w:r>
+        <w:rPr>
+          <w:lang w:val="en-US"/>
+        </w:rPr>
+        <w:t>, IMDB</w:t>
+      </w:r>
+    </w:p>
+    <w:p>
+      <w:pPr>
+        <w:rPr>
+          <w:lang w:val="en-US"/>
+        </w:rPr>
+      </w:pPr>
+    </w:p>
+    <w:p>
+      <w:pPr>
+        <w:pStyle w:val="ListParagraph"/>
+        <w:numPr>
+          <w:ilvl w:val="0"/>
+          <w:numId w:val="4"/>
+        </w:numPr>
+        <w:rPr>
+          <w:lang w:val="de-DE"/>
+        </w:rPr>
+      </w:pPr>
+      <w:r>
+        <w:rPr>
+          <w:lang w:val="de-DE"/>
+        </w:rPr>
+        <w:t xml:space="preserve">Performance mit diesen auch nur durch </w:t>
+      </w:r>
+      <w:proofErr w:type="spellStart"/>
+      <w:r>
+        <w:rPr>
+          <w:lang w:val="de-DE"/>
+        </w:rPr>
+        <w:t>anwendung</w:t>
+      </w:r>
+      <w:proofErr w:type="spellEnd"/>
+      <w:r>
+        <w:rPr>
+          <w:lang w:val="de-DE"/>
+        </w:rPr>
+        <w:t xml:space="preserve"> von </w:t>
+      </w:r>
+      <w:proofErr w:type="spellStart"/>
+      <w:r>
+        <w:rPr>
+          <w:lang w:val="de-DE"/>
+        </w:rPr>
+        <w:t>modality</w:t>
+      </w:r>
+      <w:proofErr w:type="spellEnd"/>
+      <w:r>
+        <w:rPr>
+          <w:lang w:val="de-DE"/>
+        </w:rPr>
+        <w:t xml:space="preserve"> </w:t>
+      </w:r>
+      <w:proofErr w:type="spellStart"/>
+      <w:r>
+        <w:rPr>
+          <w:lang w:val="de-DE"/>
+        </w:rPr>
+        <w:t>specific</w:t>
+      </w:r>
+      <w:proofErr w:type="spellEnd"/>
+      <w:r>
+        <w:rPr>
+          <w:lang w:val="de-DE"/>
+        </w:rPr>
+        <w:t xml:space="preserve"> </w:t>
+      </w:r>
+      <w:proofErr w:type="spellStart"/>
+      <w:r>
+        <w:rPr>
+          <w:lang w:val="de-DE"/>
+        </w:rPr>
+        <w:t>encoders</w:t>
+      </w:r>
+      <w:proofErr w:type="spellEnd"/>
+      <w:r>
+        <w:rPr>
+          <w:lang w:val="de-DE"/>
+        </w:rPr>
+        <w:t xml:space="preserve"> möglich (auch mal testen), aber bei der </w:t>
+      </w:r>
+      <w:proofErr w:type="spellStart"/>
+      <w:r>
+        <w:rPr>
+          <w:lang w:val="de-DE"/>
+        </w:rPr>
+        <w:t>verwendung</w:t>
+      </w:r>
+      <w:proofErr w:type="spellEnd"/>
+      <w:r>
+        <w:rPr>
+          <w:lang w:val="de-DE"/>
+        </w:rPr>
+        <w:t xml:space="preserve"> dieser bei der </w:t>
+      </w:r>
+      <w:proofErr w:type="spellStart"/>
+      <w:r>
+        <w:rPr>
+          <w:lang w:val="de-DE"/>
+        </w:rPr>
+        <w:t>validation</w:t>
+      </w:r>
+      <w:proofErr w:type="spellEnd"/>
+      <w:r>
+        <w:rPr>
+          <w:lang w:val="de-DE"/>
+        </w:rPr>
+        <w:t xml:space="preserve"> geht es mehr darum zu schauen, wie sich das </w:t>
+      </w:r>
+      <w:proofErr w:type="spellStart"/>
+      <w:r>
+        <w:rPr>
+          <w:lang w:val="de-DE"/>
+        </w:rPr>
+        <w:t>modell</w:t>
+      </w:r>
+      <w:proofErr w:type="spellEnd"/>
+      <w:r>
+        <w:rPr>
+          <w:lang w:val="de-DE"/>
+        </w:rPr>
+        <w:t xml:space="preserve"> verhält, ob es wichtige </w:t>
+      </w:r>
+      <w:proofErr w:type="spellStart"/>
+      <w:r>
+        <w:rPr>
+          <w:lang w:val="de-DE"/>
+        </w:rPr>
+        <w:t>features</w:t>
+      </w:r>
+      <w:proofErr w:type="spellEnd"/>
+      <w:r>
+        <w:rPr>
+          <w:lang w:val="de-DE"/>
+        </w:rPr>
+        <w:t xml:space="preserve"> produziert und ob es sich während des </w:t>
+      </w:r>
+      <w:proofErr w:type="spellStart"/>
+      <w:r>
+        <w:rPr>
+          <w:lang w:val="de-DE"/>
+        </w:rPr>
+        <w:t>trainings</w:t>
+      </w:r>
+      <w:proofErr w:type="spellEnd"/>
+      <w:r>
+        <w:rPr>
+          <w:lang w:val="de-DE"/>
+        </w:rPr>
+        <w:t xml:space="preserve"> bessert.</w:t>
       </w:r>
     </w:p>
     <w:sectPr>
@@ -555,6 +754,118 @@
     </w:lvl>
   </w:abstractNum>
   <w:abstractNum w:abstractNumId="1" w15:restartNumberingAfterBreak="0">
+    <w:nsid w:val="33D0701D"/>
+    <w:multiLevelType w:val="hybridMultilevel"/>
+    <w:tmpl w:val="5D5CEEC8"/>
+    <w:lvl w:ilvl="0" w:tplc="A56EF158">
+      <w:numFmt w:val="bullet"/>
+      <w:lvlText w:val=""/>
+      <w:lvlJc w:val="left"/>
+      <w:pPr>
+        <w:ind w:left="720" w:hanging="360"/>
+      </w:pPr>
+      <w:rPr>
+        <w:rFonts w:ascii="Wingdings" w:eastAsiaTheme="minorHAnsi" w:hAnsi="Wingdings" w:cstheme="minorBidi" w:hint="default"/>
+      </w:rPr>
+    </w:lvl>
+    <w:lvl w:ilvl="1" w:tplc="08090003" w:tentative="1">
+      <w:start w:val="1"/>
+      <w:numFmt w:val="bullet"/>
+      <w:lvlText w:val="o"/>
+      <w:lvlJc w:val="left"/>
+      <w:pPr>
+        <w:ind w:left="1440" w:hanging="360"/>
+      </w:pPr>
+      <w:rPr>
+        <w:rFonts w:ascii="Courier New" w:hAnsi="Courier New" w:cs="Courier New" w:hint="default"/>
+      </w:rPr>
+    </w:lvl>
+    <w:lvl w:ilvl="2" w:tplc="08090005" w:tentative="1">
+      <w:start w:val="1"/>
+      <w:numFmt w:val="bullet"/>
+      <w:lvlText w:val=""/>
+      <w:lvlJc w:val="left"/>
+      <w:pPr>
+        <w:ind w:left="2160" w:hanging="360"/>
+      </w:pPr>
+      <w:rPr>
+        <w:rFonts w:ascii="Wingdings" w:hAnsi="Wingdings" w:hint="default"/>
+      </w:rPr>
+    </w:lvl>
+    <w:lvl w:ilvl="3" w:tplc="08090001" w:tentative="1">
+      <w:start w:val="1"/>
+      <w:numFmt w:val="bullet"/>
+      <w:lvlText w:val=""/>
+      <w:lvlJc w:val="left"/>
+      <w:pPr>
+        <w:ind w:left="2880" w:hanging="360"/>
+      </w:pPr>
+      <w:rPr>
+        <w:rFonts w:ascii="Symbol" w:hAnsi="Symbol" w:hint="default"/>
+      </w:rPr>
+    </w:lvl>
+    <w:lvl w:ilvl="4" w:tplc="08090003" w:tentative="1">
+      <w:start w:val="1"/>
+      <w:numFmt w:val="bullet"/>
+      <w:lvlText w:val="o"/>
+      <w:lvlJc w:val="left"/>
+      <w:pPr>
+        <w:ind w:left="3600" w:hanging="360"/>
+      </w:pPr>
+      <w:rPr>
+        <w:rFonts w:ascii="Courier New" w:hAnsi="Courier New" w:cs="Courier New" w:hint="default"/>
+      </w:rPr>
+    </w:lvl>
+    <w:lvl w:ilvl="5" w:tplc="08090005" w:tentative="1">
+      <w:start w:val="1"/>
+      <w:numFmt w:val="bullet"/>
+      <w:lvlText w:val=""/>
+      <w:lvlJc w:val="left"/>
+      <w:pPr>
+        <w:ind w:left="4320" w:hanging="360"/>
+      </w:pPr>
+      <w:rPr>
+        <w:rFonts w:ascii="Wingdings" w:hAnsi="Wingdings" w:hint="default"/>
+      </w:rPr>
+    </w:lvl>
+    <w:lvl w:ilvl="6" w:tplc="08090001" w:tentative="1">
+      <w:start w:val="1"/>
+      <w:numFmt w:val="bullet"/>
+      <w:lvlText w:val=""/>
+      <w:lvlJc w:val="left"/>
+      <w:pPr>
+        <w:ind w:left="5040" w:hanging="360"/>
+      </w:pPr>
+      <w:rPr>
+        <w:rFonts w:ascii="Symbol" w:hAnsi="Symbol" w:hint="default"/>
+      </w:rPr>
+    </w:lvl>
+    <w:lvl w:ilvl="7" w:tplc="08090003" w:tentative="1">
+      <w:start w:val="1"/>
+      <w:numFmt w:val="bullet"/>
+      <w:lvlText w:val="o"/>
+      <w:lvlJc w:val="left"/>
+      <w:pPr>
+        <w:ind w:left="5760" w:hanging="360"/>
+      </w:pPr>
+      <w:rPr>
+        <w:rFonts w:ascii="Courier New" w:hAnsi="Courier New" w:cs="Courier New" w:hint="default"/>
+      </w:rPr>
+    </w:lvl>
+    <w:lvl w:ilvl="8" w:tplc="08090005" w:tentative="1">
+      <w:start w:val="1"/>
+      <w:numFmt w:val="bullet"/>
+      <w:lvlText w:val=""/>
+      <w:lvlJc w:val="left"/>
+      <w:pPr>
+        <w:ind w:left="6480" w:hanging="360"/>
+      </w:pPr>
+      <w:rPr>
+        <w:rFonts w:ascii="Wingdings" w:hAnsi="Wingdings" w:hint="default"/>
+      </w:rPr>
+    </w:lvl>
+  </w:abstractNum>
+  <w:abstractNum w:abstractNumId="2" w15:restartNumberingAfterBreak="0">
     <w:nsid w:val="7CF62FE9"/>
     <w:multiLevelType w:val="hybridMultilevel"/>
     <w:tmpl w:val="21D089CC"/>
@@ -666,7 +977,7 @@
       </w:rPr>
     </w:lvl>
   </w:abstractNum>
-  <w:abstractNum w:abstractNumId="2" w15:restartNumberingAfterBreak="0">
+  <w:abstractNum w:abstractNumId="3" w15:restartNumberingAfterBreak="0">
     <w:nsid w:val="7F5E04D5"/>
     <w:multiLevelType w:val="hybridMultilevel"/>
     <w:tmpl w:val="93A6CF6C"/>
@@ -779,12 +1090,15 @@
     </w:lvl>
   </w:abstractNum>
   <w:num w:numId="1" w16cid:durableId="753359349">
-    <w:abstractNumId w:val="2"/>
+    <w:abstractNumId w:val="3"/>
   </w:num>
   <w:num w:numId="2" w16cid:durableId="34039910">
     <w:abstractNumId w:val="0"/>
   </w:num>
   <w:num w:numId="3" w16cid:durableId="64963200">
+    <w:abstractNumId w:val="2"/>
+  </w:num>
+  <w:num w:numId="4" w16cid:durableId="1088429026">
     <w:abstractNumId w:val="1"/>
   </w:num>
 </w:numbering>

</xml_diff>